<commit_message>
small changes in report example for blue pill
</commit_message>
<xml_diff>
--- a/WP FAF 111 Name Surname Lab#0 (blue pill).docx
+++ b/WP FAF 111 Name Surname Lab#0 (blue pill).docx
@@ -2646,14 +2646,26 @@
       <w:r>
         <w:t xml:space="preserve">Figure </w:t>
       </w:r>
-      <w:fldSimple w:instr=" STYLEREF 1 \s ">
-        <w:r>
-          <w:rPr>
-            <w:noProof/>
-          </w:rPr>
-          <w:t>2</w:t>
-        </w:r>
-      </w:fldSimple>
+      <w:proofErr w:type="gramEnd"/>
+      <w:r>
+        <w:fldChar w:fldCharType="begin"/>
+      </w:r>
+      <w:r>
+        <w:instrText xml:space="preserve"> STYLEREF 1 \s </w:instrText>
+      </w:r>
+      <w:r>
+        <w:fldChar w:fldCharType="separate"/>
+      </w:r>
+      <w:r>
+        <w:rPr>
+          <w:noProof/>
+        </w:rPr>
+        <w:t>2</w:t>
+      </w:r>
+      <w:r>
+        <w:fldChar w:fldCharType="end"/>
+      </w:r>
+      <w:proofErr w:type="gramStart"/>
       <w:r>
         <w:t>.</w:t>
       </w:r>
@@ -10237,7 +10249,7 @@
         <w:noProof/>
         <w:szCs w:val="24"/>
       </w:rPr>
-      <w:t>11</w:t>
+      <w:t>4</w:t>
     </w:r>
     <w:r>
       <w:rPr>
@@ -14954,7 +14966,7 @@
 </file>
 
 <file path=customXml/itemProps1.xml><?xml version="1.0" encoding="utf-8"?>
-<ds:datastoreItem xmlns:ds="http://schemas.openxmlformats.org/officeDocument/2006/customXml" ds:itemID="{430E57E9-7E8E-4234-AD34-6BA6BAC63476}">
+<ds:datastoreItem xmlns:ds="http://schemas.openxmlformats.org/officeDocument/2006/customXml" ds:itemID="{A28963B2-D4B8-425B-A9E2-F3F4DA56F456}">
   <ds:schemaRefs>
     <ds:schemaRef ds:uri="http://schemas.openxmlformats.org/officeDocument/2006/bibliography"/>
   </ds:schemaRefs>

</xml_diff>